<commit_message>
Cập nhật mẫu báo cáo tháng
</commit_message>
<xml_diff>
--- a/TaiLieu/bcThang.docx
+++ b/TaiLieu/bcThang.docx
@@ -393,7 +393,34 @@
           <w:i/>
           <w:color w:val="FF0000"/>
         </w:rPr>
-        <w:t>{x1}</w:t>
+        <w:t>{</w:t>
+      </w:r>
+      <w:r>
+        <w:rPr>
+          <w:rStyle w:val="fontstyle01"/>
+          <w:rFonts w:ascii="Times New Roman" w:hAnsi="Times New Roman" w:cs="Times New Roman"/>
+          <w:i/>
+          <w:color w:val="FF0000"/>
+        </w:rPr>
+        <w:t>mi1</w:t>
+      </w:r>
+      <w:r>
+        <w:rPr>
+          <w:rStyle w:val="fontstyle01"/>
+          <w:rFonts w:ascii="Times New Roman" w:hAnsi="Times New Roman" w:cs="Times New Roman"/>
+          <w:i/>
+          <w:color w:val="FF0000"/>
+        </w:rPr>
+        <w:t>1</w:t>
+      </w:r>
+      <w:r>
+        <w:rPr>
+          <w:rStyle w:val="fontstyle01"/>
+          <w:rFonts w:ascii="Times New Roman" w:hAnsi="Times New Roman" w:cs="Times New Roman"/>
+          <w:i/>
+          <w:color w:val="FF0000"/>
+        </w:rPr>
+        <w:t>}</w:t>
       </w:r>
     </w:p>
     <w:p>

</xml_diff>